<commit_message>
updated documentation and created readme
</commit_message>
<xml_diff>
--- a/ДОКУМЕНТАЦИЯ/Презентация по проекту/Презентация.docx
+++ b/ДОКУМЕНТАЦИЯ/Презентация по проекту/Презентация.docx
@@ -37,41 +37,6 @@
           <w:szCs w:val="28"/>
         </w:rPr>
       </w:pPr>
-      <w:r>
-        <w:rPr>
-          <w:color w:val="auto"/>
-          <w:szCs w:val="28"/>
-        </w:rPr>
-        <w:t>Добрый день, уважаемые члены</w:t>
-      </w:r>
-      <w:r>
-        <w:rPr>
-          <w:color w:val="auto"/>
-          <w:szCs w:val="28"/>
-        </w:rPr>
-        <w:t xml:space="preserve"> </w:t>
-      </w:r>
-      <w:r>
-        <w:rPr>
-          <w:color w:val="auto"/>
-          <w:szCs w:val="28"/>
-        </w:rPr>
-        <w:t>комиссии</w:t>
-      </w:r>
-      <w:r>
-        <w:rPr>
-          <w:color w:val="auto"/>
-          <w:szCs w:val="28"/>
-        </w:rPr>
-        <w:t xml:space="preserve">. </w:t>
-      </w:r>
-      <w:r>
-        <w:rPr>
-          <w:color w:val="auto"/>
-          <w:szCs w:val="28"/>
-        </w:rPr>
-        <w:t>Вашему вниманию представляется дипломная робота на тему «Автоматизированная информационная система для студенческой столовой».</w:t>
-      </w:r>
     </w:p>
     <w:p>
       <w:pPr>
@@ -373,7 +338,6 @@
           <w:color w:val="auto"/>
           <w:szCs w:val="28"/>
         </w:rPr>
-        <w:lastRenderedPageBreak/>
         <w:t>Анализ существующих решений</w:t>
       </w:r>
       <w:r>
@@ -402,6 +366,7 @@
           <w:color w:val="auto"/>
           <w:szCs w:val="28"/>
         </w:rPr>
+        <w:lastRenderedPageBreak/>
         <w:t>С учетом выявленных проблемных мест и существующих решений разработать систему автоматизации</w:t>
       </w:r>
       <w:r>
@@ -1218,7 +1183,15 @@
           <w:color w:val="auto"/>
           <w:szCs w:val="28"/>
         </w:rPr>
-        <w:t>. Во-вторых, ожидается, что пользователи «АИС для студенческой столовой» будут с большим желанием пользоваться мини-приложением, чем обычным сайтом</w:t>
+        <w:t xml:space="preserve">. Во-вторых, ожидается, что пользователи «АИС для студенческой столовой» будут с большим желанием </w:t>
+      </w:r>
+      <w:bookmarkStart w:id="0" w:name="_GoBack"/>
+      <w:r>
+        <w:rPr>
+          <w:color w:val="auto"/>
+          <w:szCs w:val="28"/>
+        </w:rPr>
+        <w:t>пользоваться мини-приложением, чем обычным сайтом</w:t>
       </w:r>
       <w:r>
         <w:rPr>
@@ -1227,6 +1200,7 @@
         </w:rPr>
         <w:t xml:space="preserve"> в виду популярности </w:t>
       </w:r>
+      <w:bookmarkEnd w:id="0"/>
       <w:proofErr w:type="spellStart"/>
       <w:r>
         <w:rPr>
@@ -1905,10 +1879,8 @@
     <w:p>
       <w:pPr>
         <w:rPr>
-          <w:b/>
-          <w:color w:val="auto"/>
-          <w:sz w:val="32"/>
-          <w:szCs w:val="32"/>
+          <w:color w:val="auto"/>
+          <w:szCs w:val="28"/>
         </w:rPr>
       </w:pPr>
       <w:r>
@@ -1946,52 +1918,14 @@
           <w:szCs w:val="28"/>
         </w:rPr>
       </w:pPr>
-      <w:r>
-        <w:rPr>
-          <w:color w:val="auto"/>
-          <w:szCs w:val="28"/>
-        </w:rPr>
-        <w:t xml:space="preserve">Спасибо за внимание. </w:t>
-      </w:r>
-    </w:p>
-    <w:p>
-      <w:pPr>
-        <w:rPr>
-          <w:color w:val="auto"/>
-          <w:szCs w:val="28"/>
-        </w:rPr>
-      </w:pPr>
-      <w:r>
-        <w:rPr>
-          <w:color w:val="auto"/>
-          <w:szCs w:val="28"/>
-        </w:rPr>
-        <w:t xml:space="preserve">На экране размещен </w:t>
-      </w:r>
-      <w:r>
-        <w:rPr>
-          <w:color w:val="auto"/>
-          <w:szCs w:val="28"/>
-          <w:lang w:val="en-US"/>
-        </w:rPr>
-        <w:t>QR</w:t>
-      </w:r>
-      <w:r>
-        <w:rPr>
-          <w:color w:val="auto"/>
-          <w:szCs w:val="28"/>
-        </w:rPr>
-        <w:t>-</w:t>
-      </w:r>
-      <w:r>
-        <w:rPr>
-          <w:color w:val="auto"/>
-          <w:szCs w:val="28"/>
-        </w:rPr>
-        <w:t>код, который вы можете отсканировать и самостоятельно ознакомиться с клиентской частью системы.</w:t>
-      </w:r>
-      <w:bookmarkStart w:id="0" w:name="_GoBack"/>
-      <w:bookmarkEnd w:id="0"/>
+    </w:p>
+    <w:p>
+      <w:pPr>
+        <w:rPr>
+          <w:color w:val="auto"/>
+          <w:szCs w:val="28"/>
+        </w:rPr>
+      </w:pPr>
     </w:p>
     <w:sectPr>
       <w:pgSz w:w="11906" w:h="16838"/>

</xml_diff>